<commit_message>
added how many command calls are in one line
</commit_message>
<xml_diff>
--- a/test.docx
+++ b/test.docx
@@ -9,11 +9,7 @@
       </w:pPr>
       <w:r>
         <w:rPr/>
-        <w:t xml:space="preserve">This is a test word document </w:t>
-      </w:r>
-      <w:r>
-        <w:rPr/>
-        <w:t>{name}</w:t>
+        <w:t>This is a test word document {name}</w:t>
       </w:r>
     </w:p>
     <w:p>
@@ -23,7 +19,7 @@
       </w:pPr>
       <w:r>
         <w:rPr/>
-        <w:t>dsadsa</w:t>
+        <w:t>dsasdad{lastName}{midName}</w:t>
       </w:r>
     </w:p>
     <w:p>
@@ -33,107 +29,6 @@
       </w:pPr>
       <w:r>
         <w:rPr/>
-        <w:t>dasdsad</w:t>
-      </w:r>
-    </w:p>
-    <w:p>
-      <w:pPr>
-        <w:pStyle w:val="Normal"/>
-        <w:rPr/>
-      </w:pPr>
-      <w:r>
-        <w:rPr/>
-        <w:t>asd</w:t>
-      </w:r>
-    </w:p>
-    <w:p>
-      <w:pPr>
-        <w:pStyle w:val="Normal"/>
-        <w:rPr/>
-      </w:pPr>
-      <w:r>
-        <w:rPr/>
-        <w:t>asd</w:t>
-      </w:r>
-    </w:p>
-    <w:p>
-      <w:pPr>
-        <w:pStyle w:val="Normal"/>
-        <w:rPr/>
-      </w:pPr>
-      <w:r>
-        <w:rPr/>
-        <w:t>asd</w:t>
-      </w:r>
-    </w:p>
-    <w:p>
-      <w:pPr>
-        <w:pStyle w:val="Normal"/>
-        <w:rPr/>
-      </w:pPr>
-      <w:r>
-        <w:rPr/>
-        <w:t>as</w:t>
-      </w:r>
-    </w:p>
-    <w:p>
-      <w:pPr>
-        <w:pStyle w:val="Normal"/>
-        <w:rPr/>
-      </w:pPr>
-      <w:r>
-        <w:rPr/>
-        <w:t>d</w:t>
-      </w:r>
-    </w:p>
-    <w:p>
-      <w:pPr>
-        <w:pStyle w:val="Normal"/>
-        <w:rPr/>
-      </w:pPr>
-      <w:r>
-        <w:rPr/>
-        <w:t>asd</w:t>
-      </w:r>
-    </w:p>
-    <w:p>
-      <w:pPr>
-        <w:pStyle w:val="Normal"/>
-        <w:rPr/>
-      </w:pPr>
-      <w:r>
-        <w:rPr/>
-        <w:t>as</w:t>
-      </w:r>
-    </w:p>
-    <w:p>
-      <w:pPr>
-        <w:pStyle w:val="Normal"/>
-        <w:rPr/>
-      </w:pPr>
-      <w:r>
-        <w:rPr/>
-        <w:t>das</w:t>
-      </w:r>
-    </w:p>
-    <w:p>
-      <w:pPr>
-        <w:pStyle w:val="Normal"/>
-        <w:rPr/>
-      </w:pPr>
-      <w:r>
-        <w:rPr/>
-        <w:t>ds</w:t>
-      </w:r>
-    </w:p>
-    <w:p>
-      <w:pPr>
-        <w:pStyle w:val="Normal"/>
-        <w:rPr/>
-      </w:pPr>
-      <w:r>
-        <w:rPr/>
-        <w:t>a{name2}</w:t>
       </w:r>
     </w:p>
     <w:p>
@@ -144,7 +39,7 @@
       </w:pPr>
       <w:r>
         <w:rPr/>
-        <w:t>{name#}</w:t>
+        <w:t>{secondName}dsadsad</w:t>
       </w:r>
     </w:p>
     <w:sectPr>
@@ -321,6 +216,7 @@
     <w:qFormat/>
     <w:pPr>
       <w:widowControl/>
+      <w:suppressAutoHyphens w:val="true"/>
       <w:bidi w:val="0"/>
       <w:spacing w:lineRule="auto" w:line="276" w:beforeAutospacing="0" w:before="0" w:afterAutospacing="0" w:after="200"/>
       <w:jc w:val="left"/>
@@ -1020,6 +916,7 @@
     <w:unhideWhenUsed/>
     <w:pPr>
       <w:widowControl/>
+      <w:suppressAutoHyphens w:val="true"/>
       <w:bidi w:val="0"/>
       <w:spacing w:lineRule="auto" w:line="276" w:beforeAutospacing="0" w:before="0" w:afterAutospacing="0" w:after="200"/>
       <w:jc w:val="left"/>

</xml_diff>